<commit_message>
making back up for adding question ids
</commit_message>
<xml_diff>
--- a/docassemble/DeadBrokeDads/data/templates/help-for-obligors.docx
+++ b/docassemble/DeadBrokeDads/data/templates/help-for-obligors.docx
@@ -309,6 +309,27 @@
     <w:p>
       <w:pPr>
         <w:rPr>
+          <w:color w:val="92D050"/>
+        </w:rPr>
+      </w:pPr>
+      <w:r>
+        <w:rPr>
+          <w:color w:val="92D050"/>
+        </w:rPr>
+        <w:t>Barb will give placeholder language about DOR contacting for informal review.</w:t>
+      </w:r>
+      <w:r>
+        <w:rPr>
+          <w:color w:val="92D050"/>
+        </w:rPr>
+        <w:t xml:space="preserve"> 2020-11-16</w:t>
+      </w:r>
+      <w:bookmarkStart w:id="0" w:name="_GoBack"/>
+      <w:bookmarkEnd w:id="0"/>
+    </w:p>
+    <w:p>
+      <w:pPr>
+        <w:rPr>
           <w:lang w:eastAsia="zh-TW"/>
         </w:rPr>
       </w:pPr>
@@ -475,8 +496,6 @@
       <w:r>
         <w:br/>
       </w:r>
-      <w:bookmarkStart w:id="0" w:name="_GoBack"/>
-      <w:bookmarkEnd w:id="0"/>
     </w:p>
     <w:sectPr>
       <w:type w:val="continuous"/>

</xml_diff>